<commit_message>
win64/pdp.dll still not working
</commit_message>
<xml_diff>
--- a/Documentation/HiWi Doc/23_notes.docx
+++ b/Documentation/HiWi Doc/23_notes.docx
@@ -23,6 +23,11 @@
     </w:p>
     <w:p/>
     <w:p>
+      <w:r>
+        <w:t>Done:</w:t>
+      </w:r>
+    </w:p>
+    <w:p>
       <w:pPr>
         <w:pStyle w:val="ListParagraph"/>
         <w:numPr>
@@ -62,6 +67,12 @@
           <w:b/>
         </w:rPr>
         <w:t>All other projects from Cornelius moved to separate dir</w:t>
+      </w:r>
+      <w:r>
+        <w:rPr>
+          <w:b/>
+        </w:rPr>
+        <w:t xml:space="preserve"> OldPdpSource</w:t>
       </w:r>
     </w:p>
     <w:p>
@@ -83,6 +94,54 @@
       </w:r>
       <w:r>
         <w:t>, script for lib installation fixed and updated</w:t>
+      </w:r>
+    </w:p>
+    <w:p>
+      <w:pPr>
+        <w:pStyle w:val="ListParagraph"/>
+        <w:numPr>
+          <w:ilvl w:val="0"/>
+          <w:numId w:val="19"/>
+        </w:numPr>
+      </w:pPr>
+      <w:r>
+        <w:t xml:space="preserve">Git repo cleaned up </w:t>
+      </w:r>
+    </w:p>
+    <w:p>
+      <w:pPr>
+        <w:pStyle w:val="ListParagraph"/>
+      </w:pPr>
+    </w:p>
+    <w:p>
+      <w:pPr>
+        <w:pStyle w:val="ListParagraph"/>
+      </w:pPr>
+    </w:p>
+    <w:p>
+      <w:pPr>
+        <w:pStyle w:val="ListParagraph"/>
+      </w:pPr>
+    </w:p>
+    <w:p>
+      <w:pPr>
+        <w:pStyle w:val="ListParagraph"/>
+      </w:pPr>
+    </w:p>
+    <w:p>
+      <w:pPr>
+        <w:pStyle w:val="ListParagraph"/>
+      </w:pPr>
+    </w:p>
+    <w:p>
+      <w:pPr>
+        <w:pStyle w:val="ListParagraph"/>
+      </w:pPr>
+      <w:r>
+        <w:t>Check</w:t>
+      </w:r>
+      <w:r>
+        <w:t xml:space="preserve"> PdpNative/pom.xml</w:t>
       </w:r>
     </w:p>
     <w:sectPr>

</xml_diff>